<commit_message>
Fixed ord, chr and len functions
</commit_message>
<xml_diff>
--- a/MJProjekat.docx
+++ b/MJProjekat.docx
@@ -1,11 +1,23 @@
 
 <file path=word/document.xml><?xml version="1.0" encoding="utf-8"?>
-<w:document xmlns:wpc="http://schemas.microsoft.com/office/word/2010/wordprocessingCanvas" xmlns:cx="http://schemas.microsoft.com/office/drawing/2014/chartex" xmlns:mc="http://schemas.openxmlformats.org/markup-compatibility/2006" xmlns:o="urn:schemas-microsoft-com:office:office" xmlns:r="http://schemas.openxmlformats.org/officeDocument/2006/relationships" xmlns:m="http://schemas.openxmlformats.org/officeDocument/2006/math" xmlns:v="urn:schemas-microsoft-com:vml" xmlns:wp14="http://schemas.microsoft.com/office/word/2010/wordprocessingDrawing" xmlns:wp="http://schemas.openxmlformats.org/drawingml/2006/wordprocessingDrawing" xmlns:w10="urn:schemas-microsoft-com:office:word" xmlns:w="http://schemas.openxmlformats.org/wordprocessingml/2006/main" xmlns:w14="http://schemas.microsoft.com/office/word/2010/wordml" xmlns:w15="http://schemas.microsoft.com/office/word/2012/wordml" xmlns:w16se="http://schemas.microsoft.com/office/word/2015/wordml/symex" xmlns:wpg="http://schemas.microsoft.com/office/word/2010/wordprocessingGroup" xmlns:wpi="http://schemas.microsoft.com/office/word/2010/wordprocessingInk" xmlns:wne="http://schemas.microsoft.com/office/word/2006/wordml" xmlns:wps="http://schemas.microsoft.com/office/word/2010/wordprocessingShape" mc:Ignorable="w14 w15 w16se wp14">
+<w:document xmlns:wpc="http://schemas.microsoft.com/office/word/2010/wordprocessingCanvas" xmlns:cx="http://schemas.microsoft.com/office/drawing/2014/chartex" xmlns:cx1="http://schemas.microsoft.com/office/drawing/2015/9/8/chartex" xmlns:cx2="http://schemas.microsoft.com/office/drawing/2015/10/21/chartex" xmlns:cx3="http://schemas.microsoft.com/office/drawing/2016/5/9/chartex" xmlns:cx4="http://schemas.microsoft.com/office/drawing/2016/5/10/chartex" xmlns:cx5="http://schemas.microsoft.com/office/drawing/2016/5/11/chartex" xmlns:cx6="http://schemas.microsoft.com/office/drawing/2016/5/12/chartex" xmlns:cx7="http://schemas.microsoft.com/office/drawing/2016/5/13/chartex" xmlns:cx8="http://schemas.microsoft.com/office/drawing/2016/5/14/chartex" xmlns:mc="http://schemas.openxmlformats.org/markup-compatibility/2006" xmlns:aink="http://schemas.microsoft.com/office/drawing/2016/ink" xmlns:am3d="http://schemas.microsoft.com/office/drawing/2017/model3d" xmlns:o="urn:schemas-microsoft-com:office:office" xmlns:r="http://schemas.openxmlformats.org/officeDocument/2006/relationships" xmlns:m="http://schemas.openxmlformats.org/officeDocument/2006/math" xmlns:v="urn:schemas-microsoft-com:vml" xmlns:wp14="http://schemas.microsoft.com/office/word/2010/wordprocessingDrawing" xmlns:wp="http://schemas.openxmlformats.org/drawingml/2006/wordprocessingDrawing" xmlns:w10="urn:schemas-microsoft-com:office:word" xmlns:w="http://schemas.openxmlformats.org/wordprocessingml/2006/main" xmlns:w14="http://schemas.microsoft.com/office/word/2010/wordml" xmlns:w15="http://schemas.microsoft.com/office/word/2012/wordml" xmlns:w16cid="http://schemas.microsoft.com/office/word/2016/wordml/cid" xmlns:w16se="http://schemas.microsoft.com/office/word/2015/wordml/symex" xmlns:wpg="http://schemas.microsoft.com/office/word/2010/wordprocessingGroup" xmlns:wpi="http://schemas.microsoft.com/office/word/2010/wordprocessingInk" xmlns:wne="http://schemas.microsoft.com/office/word/2006/wordml" xmlns:wps="http://schemas.microsoft.com/office/word/2010/wordprocessingShape" mc:Ignorable="w14 w15 w16se w16cid wp14">
   <w:body>
     <w:p>
       <w:pPr>
         <w:pStyle w:val="Title"/>
         <w:jc w:val="center"/>
+      </w:pPr>
+    </w:p>
+    <w:p>
+      <w:pPr>
+        <w:pStyle w:val="Title"/>
+        <w:jc w:val="center"/>
+      </w:pPr>
+    </w:p>
+    <w:p>
+      <w:pPr>
+        <w:pStyle w:val="Title"/>
+        <w:jc w:val="center"/>
         <w:rPr>
           <w:lang w:val="sr-Latn-RS"/>
         </w:rPr>
@@ -31,6 +43,26 @@
           <w:szCs w:val="36"/>
         </w:rPr>
       </w:pPr>
+    </w:p>
+    <w:p>
+      <w:pPr>
+        <w:jc w:val="center"/>
+        <w:rPr>
+          <w:rStyle w:val="BookTitle"/>
+          <w:sz w:val="36"/>
+          <w:szCs w:val="36"/>
+        </w:rPr>
+      </w:pPr>
+    </w:p>
+    <w:p>
+      <w:pPr>
+        <w:jc w:val="center"/>
+        <w:rPr>
+          <w:rStyle w:val="BookTitle"/>
+          <w:sz w:val="36"/>
+          <w:szCs w:val="36"/>
+        </w:rPr>
+      </w:pPr>
       <w:proofErr w:type="spellStart"/>
       <w:r>
         <w:rPr>
@@ -291,65 +323,27 @@
     </w:p>
     <w:p>
       <w:pPr>
-        <w:jc w:val="center"/>
-        <w:rPr>
-          <w:rStyle w:val="BookTitle"/>
-          <w:b w:val="0"/>
-          <w:i w:val="0"/>
-          <w:sz w:val="36"/>
-          <w:szCs w:val="36"/>
-          <w:lang w:val="sr-Latn-RS"/>
-        </w:rPr>
-      </w:pPr>
-    </w:p>
-    <w:p>
-      <w:pPr>
-        <w:jc w:val="center"/>
-        <w:rPr>
-          <w:rStyle w:val="BookTitle"/>
-          <w:b w:val="0"/>
-          <w:i w:val="0"/>
-          <w:sz w:val="36"/>
-          <w:szCs w:val="36"/>
-          <w:lang w:val="sr-Latn-RS"/>
-        </w:rPr>
-      </w:pPr>
-    </w:p>
-    <w:p>
-      <w:pPr>
-        <w:jc w:val="center"/>
-        <w:rPr>
-          <w:rStyle w:val="BookTitle"/>
-          <w:b w:val="0"/>
-          <w:i w:val="0"/>
-          <w:sz w:val="36"/>
-          <w:szCs w:val="36"/>
-          <w:lang w:val="sr-Latn-RS"/>
-        </w:rPr>
-      </w:pPr>
-    </w:p>
-    <w:p>
-      <w:pPr>
-        <w:rPr>
-          <w:rStyle w:val="BookTitle"/>
-          <w:b w:val="0"/>
-          <w:i w:val="0"/>
-          <w:sz w:val="36"/>
-          <w:szCs w:val="36"/>
-          <w:lang w:val="sr-Latn-RS"/>
-        </w:rPr>
-      </w:pPr>
-      <w:r>
-        <w:rPr>
-          <w:rStyle w:val="BookTitle"/>
-          <w:b w:val="0"/>
-          <w:i w:val="0"/>
-          <w:sz w:val="36"/>
-          <w:szCs w:val="36"/>
-          <w:lang w:val="sr-Latn-RS"/>
-        </w:rPr>
-        <w:br w:type="page"/>
-      </w:r>
+        <w:rPr>
+          <w:rStyle w:val="BookTitle"/>
+          <w:b w:val="0"/>
+          <w:i w:val="0"/>
+          <w:sz w:val="36"/>
+          <w:szCs w:val="36"/>
+          <w:lang w:val="sr-Latn-RS"/>
+        </w:rPr>
+      </w:pPr>
+    </w:p>
+    <w:p>
+      <w:pPr>
+        <w:rPr>
+          <w:rStyle w:val="BookTitle"/>
+          <w:b w:val="0"/>
+          <w:i w:val="0"/>
+          <w:sz w:val="36"/>
+          <w:szCs w:val="36"/>
+          <w:lang w:val="sr-Latn-RS"/>
+        </w:rPr>
+      </w:pPr>
     </w:p>
     <w:p>
       <w:pPr>
@@ -894,18 +888,7 @@
           <w:szCs w:val="36"/>
           <w:lang w:val="sr-Latn-RS"/>
         </w:rPr>
-        <w:t>Testovi</w:t>
-      </w:r>
-      <w:r>
-        <w:rPr>
-          <w:rStyle w:val="BookTitle"/>
-          <w:b w:val="0"/>
-          <w:i w:val="0"/>
-          <w:sz w:val="36"/>
-          <w:szCs w:val="36"/>
-          <w:lang w:val="sr-Latn-RS"/>
-        </w:rPr>
-        <w:t>:</w:t>
+        <w:t>Testovi:</w:t>
       </w:r>
     </w:p>
     <w:p>
@@ -989,29 +972,7 @@
           <w:szCs w:val="24"/>
           <w:lang w:val="sr-Latn-RS"/>
         </w:rPr>
-        <w:t>test301.mj</w:t>
-      </w:r>
-      <w:r>
-        <w:rPr>
-          <w:rStyle w:val="BookTitle"/>
-          <w:b w:val="0"/>
-          <w:i w:val="0"/>
-          <w:sz w:val="24"/>
-          <w:szCs w:val="24"/>
-          <w:lang w:val="sr-Latn-RS"/>
-        </w:rPr>
-        <w:t xml:space="preserve"> i </w:t>
-      </w:r>
-      <w:r>
-        <w:rPr>
-          <w:rStyle w:val="BookTitle"/>
-          <w:b w:val="0"/>
-          <w:i w:val="0"/>
-          <w:sz w:val="24"/>
-          <w:szCs w:val="24"/>
-          <w:lang w:val="sr-Latn-RS"/>
-        </w:rPr>
-        <w:t>test/</w:t>
+        <w:t>test301.mj i test/</w:t>
       </w:r>
       <w:r>
         <w:rPr>
@@ -1061,18 +1022,7 @@
           <w:szCs w:val="24"/>
           <w:lang w:val="sr-Latn-RS"/>
         </w:rPr>
-        <w:t>test302</w:t>
-      </w:r>
-      <w:r>
-        <w:rPr>
-          <w:rStyle w:val="BookTitle"/>
-          <w:b w:val="0"/>
-          <w:i w:val="0"/>
-          <w:sz w:val="24"/>
-          <w:szCs w:val="24"/>
-          <w:lang w:val="sr-Latn-RS"/>
-        </w:rPr>
-        <w:t>.mj</w:t>
+        <w:t>test302.mj</w:t>
       </w:r>
       <w:r>
         <w:rPr>
@@ -1084,29 +1034,7 @@
           <w:lang w:val="sr-Latn-RS"/>
         </w:rPr>
         <w:br/>
-        <w:t xml:space="preserve">Javni test za novi </w:t>
-      </w:r>
-      <w:r>
-        <w:rPr>
-          <w:rStyle w:val="BookTitle"/>
-          <w:b w:val="0"/>
-          <w:i w:val="0"/>
-          <w:sz w:val="24"/>
-          <w:szCs w:val="24"/>
-          <w:lang w:val="sr-Latn-RS"/>
-        </w:rPr>
-        <w:t>B</w:t>
-      </w:r>
-      <w:r>
-        <w:rPr>
-          <w:rStyle w:val="BookTitle"/>
-          <w:b w:val="0"/>
-          <w:i w:val="0"/>
-          <w:sz w:val="24"/>
-          <w:szCs w:val="24"/>
-          <w:lang w:val="sr-Latn-RS"/>
-        </w:rPr>
-        <w:t xml:space="preserve">. Ne pokretati ga iz build nego preko </w:t>
+        <w:t xml:space="preserve">Javni test za novi B. Ne pokretati ga iz build nego preko </w:t>
       </w:r>
       <w:r>
         <w:rPr>
@@ -1150,18 +1078,7 @@
           <w:szCs w:val="24"/>
           <w:lang w:val="sr-Latn-RS"/>
         </w:rPr>
-        <w:t>test302</w:t>
-      </w:r>
-      <w:r>
-        <w:rPr>
-          <w:rStyle w:val="BookTitle"/>
-          <w:b w:val="0"/>
-          <w:i w:val="0"/>
-          <w:sz w:val="24"/>
-          <w:szCs w:val="24"/>
-          <w:lang w:val="sr-Latn-RS"/>
-        </w:rPr>
-        <w:t>.mj i test/</w:t>
+        <w:t>test302.mj i test/</w:t>
       </w:r>
       <w:r>
         <w:rPr>
@@ -1183,18 +1100,7 @@
           <w:szCs w:val="24"/>
           <w:lang w:val="sr-Latn-RS"/>
         </w:rPr>
-        <w:t>test30</w:t>
-      </w:r>
-      <w:r>
-        <w:rPr>
-          <w:rStyle w:val="BookTitle"/>
-          <w:b w:val="0"/>
-          <w:i w:val="0"/>
-          <w:sz w:val="24"/>
-          <w:szCs w:val="24"/>
-          <w:lang w:val="sr-Latn-RS"/>
-        </w:rPr>
-        <w:t>2.obj</w:t>
+        <w:t>test302.obj</w:t>
       </w:r>
     </w:p>
     <w:p>
@@ -1222,29 +1128,7 @@
           <w:szCs w:val="24"/>
           <w:lang w:val="sr-Latn-RS"/>
         </w:rPr>
-        <w:t>test30</w:t>
-      </w:r>
-      <w:r>
-        <w:rPr>
-          <w:rStyle w:val="BookTitle"/>
-          <w:b w:val="0"/>
-          <w:i w:val="0"/>
-          <w:sz w:val="24"/>
-          <w:szCs w:val="24"/>
-          <w:lang w:val="sr-Latn-RS"/>
-        </w:rPr>
-        <w:t>3</w:t>
-      </w:r>
-      <w:r>
-        <w:rPr>
-          <w:rStyle w:val="BookTitle"/>
-          <w:b w:val="0"/>
-          <w:i w:val="0"/>
-          <w:sz w:val="24"/>
-          <w:szCs w:val="24"/>
-          <w:lang w:val="sr-Latn-RS"/>
-        </w:rPr>
-        <w:t>.mj</w:t>
+        <w:t>test303.mj</w:t>
       </w:r>
       <w:r>
         <w:rPr>
@@ -1256,29 +1140,7 @@
           <w:lang w:val="sr-Latn-RS"/>
         </w:rPr>
         <w:br/>
-        <w:t xml:space="preserve">Javni test za novi </w:t>
-      </w:r>
-      <w:r>
-        <w:rPr>
-          <w:rStyle w:val="BookTitle"/>
-          <w:b w:val="0"/>
-          <w:i w:val="0"/>
-          <w:sz w:val="24"/>
-          <w:szCs w:val="24"/>
-          <w:lang w:val="sr-Latn-RS"/>
-        </w:rPr>
-        <w:t>C</w:t>
-      </w:r>
-      <w:r>
-        <w:rPr>
-          <w:rStyle w:val="BookTitle"/>
-          <w:b w:val="0"/>
-          <w:i w:val="0"/>
-          <w:sz w:val="24"/>
-          <w:szCs w:val="24"/>
-          <w:lang w:val="sr-Latn-RS"/>
-        </w:rPr>
-        <w:t xml:space="preserve">. Ne pokretati ga iz build nego preko </w:t>
+        <w:t xml:space="preserve">Javni test za novi C. Ne pokretati ga iz build nego preko </w:t>
       </w:r>
       <w:r>
         <w:rPr>
@@ -1322,29 +1184,7 @@
           <w:szCs w:val="24"/>
           <w:lang w:val="sr-Latn-RS"/>
         </w:rPr>
-        <w:t>test30</w:t>
-      </w:r>
-      <w:r>
-        <w:rPr>
-          <w:rStyle w:val="BookTitle"/>
-          <w:b w:val="0"/>
-          <w:i w:val="0"/>
-          <w:sz w:val="24"/>
-          <w:szCs w:val="24"/>
-          <w:lang w:val="sr-Latn-RS"/>
-        </w:rPr>
-        <w:t>3</w:t>
-      </w:r>
-      <w:r>
-        <w:rPr>
-          <w:rStyle w:val="BookTitle"/>
-          <w:b w:val="0"/>
-          <w:i w:val="0"/>
-          <w:sz w:val="24"/>
-          <w:szCs w:val="24"/>
-          <w:lang w:val="sr-Latn-RS"/>
-        </w:rPr>
-        <w:t>.mj i test/</w:t>
+        <w:t>test303.mj i test/</w:t>
       </w:r>
       <w:r>
         <w:rPr>
@@ -1366,18 +1206,7 @@
           <w:szCs w:val="24"/>
           <w:lang w:val="sr-Latn-RS"/>
         </w:rPr>
-        <w:t>test30</w:t>
-      </w:r>
-      <w:r>
-        <w:rPr>
-          <w:rStyle w:val="BookTitle"/>
-          <w:b w:val="0"/>
-          <w:i w:val="0"/>
-          <w:sz w:val="24"/>
-          <w:szCs w:val="24"/>
-          <w:lang w:val="sr-Latn-RS"/>
-        </w:rPr>
-        <w:t>3.obj</w:t>
+        <w:t>test303.obj</w:t>
       </w:r>
     </w:p>
     <w:p>
@@ -1458,6 +1287,634 @@
         </w:rPr>
         <w:br/>
         <w:t>Testira se ispravnost lexera</w:t>
+      </w:r>
+    </w:p>
+    <w:p>
+      <w:pPr>
+        <w:pStyle w:val="ListParagraph"/>
+        <w:numPr>
+          <w:ilvl w:val="0"/>
+          <w:numId w:val="4"/>
+        </w:numPr>
+        <w:rPr>
+          <w:rStyle w:val="BookTitle"/>
+          <w:b w:val="0"/>
+          <w:i w:val="0"/>
+          <w:sz w:val="24"/>
+          <w:szCs w:val="24"/>
+          <w:lang w:val="sr-Latn-RS"/>
+        </w:rPr>
+      </w:pPr>
+      <w:r>
+        <w:rPr>
+          <w:rStyle w:val="BookTitle"/>
+          <w:b w:val="0"/>
+          <w:i w:val="0"/>
+          <w:sz w:val="24"/>
+          <w:szCs w:val="24"/>
+          <w:lang w:val="sr-Latn-RS"/>
+        </w:rPr>
+        <w:lastRenderedPageBreak/>
+        <w:t>operators.mj</w:t>
+      </w:r>
+      <w:r>
+        <w:rPr>
+          <w:rStyle w:val="BookTitle"/>
+          <w:b w:val="0"/>
+          <w:i w:val="0"/>
+          <w:sz w:val="24"/>
+          <w:szCs w:val="24"/>
+          <w:lang w:val="sr-Latn-RS"/>
+        </w:rPr>
+        <w:br/>
+        <w:t>Testira operatore *=, +=, -=, /=, %=</w:t>
+      </w:r>
+    </w:p>
+    <w:p>
+      <w:pPr>
+        <w:rPr>
+          <w:rStyle w:val="BookTitle"/>
+          <w:b w:val="0"/>
+          <w:i w:val="0"/>
+          <w:sz w:val="24"/>
+          <w:szCs w:val="24"/>
+          <w:lang w:val="sr-Latn-RS"/>
+        </w:rPr>
+      </w:pPr>
+    </w:p>
+    <w:p>
+      <w:pPr>
+        <w:rPr>
+          <w:rStyle w:val="BookTitle"/>
+          <w:b w:val="0"/>
+          <w:i w:val="0"/>
+          <w:sz w:val="24"/>
+          <w:szCs w:val="24"/>
+          <w:lang w:val="sr-Latn-RS"/>
+        </w:rPr>
+      </w:pPr>
+    </w:p>
+    <w:p>
+      <w:pPr>
+        <w:rPr>
+          <w:rFonts w:cstheme="minorHAnsi"/>
+          <w:sz w:val="36"/>
+          <w:szCs w:val="36"/>
+          <w:lang w:val="sr-Latn-RS"/>
+        </w:rPr>
+      </w:pPr>
+      <w:r>
+        <w:rPr>
+          <w:rFonts w:cstheme="minorHAnsi"/>
+          <w:sz w:val="36"/>
+          <w:szCs w:val="36"/>
+          <w:lang w:val="sr-Latn-RS"/>
+        </w:rPr>
+        <w:t>Komande za generisanje koda:</w:t>
+      </w:r>
+    </w:p>
+    <w:p>
+      <w:pPr>
+        <w:pStyle w:val="ListParagraph"/>
+        <w:numPr>
+          <w:ilvl w:val="0"/>
+          <w:numId w:val="7"/>
+        </w:numPr>
+        <w:spacing w:line="256" w:lineRule="auto"/>
+        <w:rPr>
+          <w:rStyle w:val="QuoteChar"/>
+          <w:rFonts w:cstheme="minorHAnsi"/>
+        </w:rPr>
+      </w:pPr>
+      <w:r>
+        <w:rPr>
+          <w:rFonts w:cstheme="minorHAnsi"/>
+          <w:sz w:val="24"/>
+          <w:szCs w:val="24"/>
+          <w:lang w:val="sr-Latn-RS"/>
+        </w:rPr>
+        <w:t xml:space="preserve">Lekser generator: klasa Main iz Jflex.jar, </w:t>
+      </w:r>
+      <w:r>
+        <w:rPr>
+          <w:rStyle w:val="QuoteChar"/>
+          <w:rFonts w:cstheme="minorHAnsi"/>
+          <w:lang w:val="sr-Latn-RS"/>
+        </w:rPr>
+        <w:t>-d ./src/rs/ac/bg/etf/pp1 ./src/spec/mjlexer.flex</w:t>
+      </w:r>
+    </w:p>
+    <w:p>
+      <w:pPr>
+        <w:pStyle w:val="ListParagraph"/>
+        <w:numPr>
+          <w:ilvl w:val="0"/>
+          <w:numId w:val="7"/>
+        </w:numPr>
+        <w:spacing w:line="256" w:lineRule="auto"/>
+        <w:rPr>
+          <w:rFonts w:cstheme="minorHAnsi"/>
+          <w:sz w:val="24"/>
+          <w:szCs w:val="24"/>
+        </w:rPr>
+      </w:pPr>
+      <w:r>
+        <w:rPr>
+          <w:rFonts w:cstheme="minorHAnsi"/>
+          <w:sz w:val="24"/>
+          <w:szCs w:val="24"/>
+          <w:lang w:val="sr-Latn-RS"/>
+        </w:rPr>
+        <w:t xml:space="preserve">Parser generator: klasa Main iz cup_v10k.jar, </w:t>
+      </w:r>
+      <w:r>
+        <w:rPr>
+          <w:rStyle w:val="QuoteChar"/>
+          <w:rFonts w:cstheme="minorHAnsi"/>
+          <w:lang w:val="sr-Latn-RS"/>
+        </w:rPr>
+        <w:t>-destdir src/rs/ac/bg/etf/pp1 -ast  src.rs.ac.bg.etf.pp1.ast -parser MJParser -buildtree src/spec/mjparser.cup</w:t>
+      </w:r>
+    </w:p>
+    <w:p>
+      <w:pPr>
+        <w:pStyle w:val="ListParagraph"/>
+        <w:numPr>
+          <w:ilvl w:val="0"/>
+          <w:numId w:val="7"/>
+        </w:numPr>
+        <w:spacing w:line="256" w:lineRule="auto"/>
+        <w:rPr>
+          <w:rFonts w:cstheme="minorHAnsi"/>
+          <w:sz w:val="24"/>
+          <w:szCs w:val="24"/>
+          <w:lang w:val="sr-Latn-RS"/>
+        </w:rPr>
+      </w:pPr>
+      <w:r>
+        <w:rPr>
+          <w:rFonts w:cstheme="minorHAnsi"/>
+          <w:sz w:val="24"/>
+          <w:szCs w:val="24"/>
+          <w:lang w:val="sr-Latn-RS"/>
+        </w:rPr>
+        <w:t xml:space="preserve">Pokretanje prevodioca (semantička analiza i generisanje koda): Klasa Compiler iz </w:t>
+      </w:r>
+      <w:r>
+        <w:rPr>
+          <w:rFonts w:cstheme="minorHAnsi"/>
+          <w:lang w:val="sr-Latn-RS"/>
+        </w:rPr>
+        <w:t>src</w:t>
+      </w:r>
+      <w:r>
+        <w:rPr>
+          <w:rFonts w:cstheme="minorHAnsi"/>
+          <w:lang w:val="sr-Latn-RS"/>
+        </w:rPr>
+        <w:t>/rs/ac/bg/etf/pp1</w:t>
+      </w:r>
+      <w:r>
+        <w:rPr>
+          <w:rFonts w:cstheme="minorHAnsi"/>
+          <w:sz w:val="24"/>
+          <w:szCs w:val="24"/>
+          <w:lang w:val="sr-Latn-RS"/>
+        </w:rPr>
+        <w:t xml:space="preserve">, </w:t>
+      </w:r>
+      <w:r>
+        <w:rPr>
+          <w:rStyle w:val="QuoteChar"/>
+          <w:rFonts w:cstheme="minorHAnsi"/>
+          <w:lang w:val="sr-Latn-RS"/>
+        </w:rPr>
+        <w:t>test/</w:t>
+      </w:r>
+      <w:r>
+        <w:rPr>
+          <w:rStyle w:val="QuoteChar"/>
+          <w:rFonts w:cstheme="minorHAnsi"/>
+          <w:lang w:val="sr-Latn-RS"/>
+        </w:rPr>
+        <w:t xml:space="preserve">ulazni_fajl.mj </w:t>
+      </w:r>
+      <w:r>
+        <w:rPr>
+          <w:rStyle w:val="QuoteChar"/>
+          <w:rFonts w:cstheme="minorHAnsi"/>
+          <w:lang w:val="sr-Latn-RS"/>
+        </w:rPr>
+        <w:t>test/</w:t>
+      </w:r>
+      <w:r>
+        <w:rPr>
+          <w:rStyle w:val="QuoteChar"/>
+          <w:rFonts w:cstheme="minorHAnsi"/>
+          <w:lang w:val="sr-Latn-RS"/>
+        </w:rPr>
+        <w:t>izlazni_fajl.obj</w:t>
+      </w:r>
+    </w:p>
+    <w:p>
+      <w:pPr>
+        <w:pStyle w:val="ListParagraph"/>
+        <w:numPr>
+          <w:ilvl w:val="0"/>
+          <w:numId w:val="7"/>
+        </w:numPr>
+        <w:spacing w:line="256" w:lineRule="auto"/>
+        <w:rPr>
+          <w:rStyle w:val="QuoteChar"/>
+          <w:rFonts w:cstheme="minorHAnsi"/>
+        </w:rPr>
+      </w:pPr>
+      <w:r>
+        <w:rPr>
+          <w:rFonts w:cstheme="minorHAnsi"/>
+          <w:sz w:val="24"/>
+          <w:szCs w:val="24"/>
+          <w:lang w:val="sr-Latn-RS"/>
+        </w:rPr>
+        <w:t xml:space="preserve">Izvršavanje generisanog objektnog koda: klasa Run iz mj-runtime-1.1.jar, </w:t>
+      </w:r>
+      <w:r>
+        <w:rPr>
+          <w:rStyle w:val="QuoteChar"/>
+          <w:rFonts w:cstheme="minorHAnsi"/>
+          <w:lang w:val="sr-Latn-RS"/>
+        </w:rPr>
+        <w:t>test/</w:t>
+      </w:r>
+      <w:r>
+        <w:rPr>
+          <w:rStyle w:val="QuoteChar"/>
+          <w:rFonts w:cstheme="minorHAnsi"/>
+          <w:lang w:val="sr-Latn-RS"/>
+        </w:rPr>
+        <w:t>ulazni_fajl.obj [-debug]</w:t>
+      </w:r>
+    </w:p>
+    <w:p>
+      <w:pPr>
+        <w:pStyle w:val="ListParagraph"/>
+        <w:numPr>
+          <w:ilvl w:val="0"/>
+          <w:numId w:val="7"/>
+        </w:numPr>
+        <w:spacing w:line="256" w:lineRule="auto"/>
+        <w:rPr>
+          <w:rStyle w:val="QuoteChar"/>
+          <w:rFonts w:cstheme="minorHAnsi"/>
+          <w:lang w:val="sr-Latn-RS"/>
+        </w:rPr>
+      </w:pPr>
+      <w:r>
+        <w:rPr>
+          <w:rFonts w:cstheme="minorHAnsi"/>
+          <w:sz w:val="24"/>
+          <w:szCs w:val="24"/>
+          <w:lang w:val="sr-Latn-RS"/>
+        </w:rPr>
+        <w:t xml:space="preserve">Disasembliranje (prikazuje izgenerisan obj fajl): klasa Disasm iz mj-runtime-1.1.jar, </w:t>
+      </w:r>
+      <w:r>
+        <w:rPr>
+          <w:rStyle w:val="QuoteChar"/>
+          <w:rFonts w:cstheme="minorHAnsi"/>
+          <w:lang w:val="sr-Latn-RS"/>
+        </w:rPr>
+        <w:t>test/</w:t>
+      </w:r>
+      <w:r>
+        <w:rPr>
+          <w:rStyle w:val="QuoteChar"/>
+          <w:rFonts w:cstheme="minorHAnsi"/>
+          <w:lang w:val="sr-Latn-RS"/>
+        </w:rPr>
+        <w:t>ulazni_fajl.obj</w:t>
+      </w:r>
+    </w:p>
+    <w:p>
+      <w:pPr>
+        <w:ind w:left="360"/>
+        <w:rPr>
+          <w:rStyle w:val="BookTitle"/>
+          <w:b w:val="0"/>
+          <w:i w:val="0"/>
+          <w:sz w:val="24"/>
+          <w:szCs w:val="24"/>
+          <w:lang w:val="sr-Latn-RS"/>
+        </w:rPr>
+      </w:pPr>
+    </w:p>
+    <w:p>
+      <w:pPr>
+        <w:rPr>
+          <w:rFonts w:cstheme="minorHAnsi"/>
+          <w:sz w:val="36"/>
+          <w:szCs w:val="36"/>
+          <w:lang w:val="sr-Latn-RS"/>
+        </w:rPr>
+      </w:pPr>
+      <w:r>
+        <w:rPr>
+          <w:rFonts w:cstheme="minorHAnsi"/>
+          <w:sz w:val="36"/>
+          <w:szCs w:val="36"/>
+          <w:lang w:val="sr-Latn-RS"/>
+        </w:rPr>
+        <w:t>Uputstvo za testiranje</w:t>
+      </w:r>
+      <w:r>
+        <w:rPr>
+          <w:rFonts w:cstheme="minorHAnsi"/>
+          <w:sz w:val="36"/>
+          <w:szCs w:val="36"/>
+          <w:lang w:val="sr-Latn-RS"/>
+        </w:rPr>
+        <w:t>:</w:t>
+      </w:r>
+    </w:p>
+    <w:p>
+      <w:pPr>
+        <w:pStyle w:val="ListParagraph"/>
+        <w:numPr>
+          <w:ilvl w:val="0"/>
+          <w:numId w:val="8"/>
+        </w:numPr>
+        <w:spacing w:line="256" w:lineRule="auto"/>
+        <w:rPr>
+          <w:rStyle w:val="QuoteChar"/>
+          <w:rFonts w:cstheme="minorHAnsi"/>
+        </w:rPr>
+      </w:pPr>
+      <w:r>
+        <w:rPr>
+          <w:rFonts w:cstheme="minorHAnsi"/>
+          <w:sz w:val="24"/>
+          <w:szCs w:val="24"/>
+          <w:lang w:val="sr-Latn-RS"/>
+        </w:rPr>
+        <w:t>Pokrenuti u build.xml sa opcijom „compaile“</w:t>
+      </w:r>
+    </w:p>
+    <w:p>
+      <w:pPr>
+        <w:pStyle w:val="ListParagraph"/>
+        <w:numPr>
+          <w:ilvl w:val="0"/>
+          <w:numId w:val="8"/>
+        </w:numPr>
+        <w:spacing w:line="256" w:lineRule="auto"/>
+        <w:rPr>
+          <w:rFonts w:cstheme="minorHAnsi"/>
+          <w:sz w:val="24"/>
+          <w:szCs w:val="24"/>
+        </w:rPr>
+      </w:pPr>
+      <w:r>
+        <w:rPr>
+          <w:rFonts w:cstheme="minorHAnsi"/>
+          <w:sz w:val="24"/>
+          <w:szCs w:val="24"/>
+          <w:lang w:val="sr-Latn-RS"/>
+        </w:rPr>
+        <w:t xml:space="preserve">Pokrenuti klasu Cmpailer iz </w:t>
+      </w:r>
+      <w:r>
+        <w:rPr>
+          <w:rFonts w:cstheme="minorHAnsi"/>
+          <w:lang w:val="sr-Latn-RS"/>
+        </w:rPr>
+        <w:t>src</w:t>
+      </w:r>
+      <w:r>
+        <w:rPr>
+          <w:rFonts w:cstheme="minorHAnsi"/>
+          <w:lang w:val="sr-Latn-RS"/>
+        </w:rPr>
+        <w:t>/rs/ac/bg/etf/pp1</w:t>
+      </w:r>
+      <w:r>
+        <w:rPr>
+          <w:rFonts w:cstheme="minorHAnsi"/>
+          <w:lang w:val="sr-Latn-RS"/>
+        </w:rPr>
+        <w:t xml:space="preserve"> sa argumentima </w:t>
+      </w:r>
+      <w:r>
+        <w:rPr>
+          <w:rStyle w:val="QuoteChar"/>
+          <w:rFonts w:cstheme="minorHAnsi"/>
+          <w:lang w:val="sr-Latn-RS"/>
+        </w:rPr>
+        <w:t>test/</w:t>
+      </w:r>
+      <w:r>
+        <w:rPr>
+          <w:rStyle w:val="QuoteChar"/>
+          <w:rFonts w:cstheme="minorHAnsi"/>
+          <w:lang w:val="sr-Latn-RS"/>
+        </w:rPr>
+        <w:t>test301</w:t>
+      </w:r>
+      <w:r>
+        <w:rPr>
+          <w:rStyle w:val="QuoteChar"/>
+          <w:rFonts w:cstheme="minorHAnsi"/>
+          <w:lang w:val="sr-Latn-RS"/>
+        </w:rPr>
+        <w:t xml:space="preserve">.mj </w:t>
+      </w:r>
+      <w:r>
+        <w:rPr>
+          <w:rStyle w:val="QuoteChar"/>
+          <w:rFonts w:cstheme="minorHAnsi"/>
+          <w:lang w:val="sr-Latn-RS"/>
+        </w:rPr>
+        <w:t>test/</w:t>
+      </w:r>
+      <w:r>
+        <w:rPr>
+          <w:rStyle w:val="QuoteChar"/>
+          <w:rFonts w:cstheme="minorHAnsi"/>
+          <w:lang w:val="sr-Latn-RS"/>
+        </w:rPr>
+        <w:t xml:space="preserve"> </w:t>
+      </w:r>
+      <w:r>
+        <w:rPr>
+          <w:rStyle w:val="QuoteChar"/>
+          <w:rFonts w:cstheme="minorHAnsi"/>
+          <w:lang w:val="sr-Latn-RS"/>
+        </w:rPr>
+        <w:t>test301</w:t>
+      </w:r>
+      <w:r>
+        <w:rPr>
+          <w:rStyle w:val="QuoteChar"/>
+          <w:rFonts w:cstheme="minorHAnsi"/>
+          <w:lang w:val="sr-Latn-RS"/>
+        </w:rPr>
+        <w:t>.obj</w:t>
+      </w:r>
+    </w:p>
+    <w:p>
+      <w:pPr>
+        <w:pStyle w:val="ListParagraph"/>
+        <w:numPr>
+          <w:ilvl w:val="0"/>
+          <w:numId w:val="8"/>
+        </w:numPr>
+        <w:spacing w:line="256" w:lineRule="auto"/>
+        <w:rPr>
+          <w:rStyle w:val="BookTitle"/>
+          <w:b w:val="0"/>
+          <w:i w:val="0"/>
+          <w:sz w:val="24"/>
+          <w:szCs w:val="24"/>
+          <w:lang w:val="sr-Latn-RS"/>
+        </w:rPr>
+      </w:pPr>
+      <w:r>
+        <w:rPr>
+          <w:rFonts w:cstheme="minorHAnsi"/>
+          <w:sz w:val="24"/>
+          <w:szCs w:val="24"/>
+          <w:lang w:val="sr-Latn-RS"/>
+        </w:rPr>
+        <w:t xml:space="preserve">Pokrenuti klasu </w:t>
+      </w:r>
+      <w:r>
+        <w:rPr>
+          <w:rFonts w:cstheme="minorHAnsi"/>
+          <w:sz w:val="24"/>
+          <w:szCs w:val="24"/>
+          <w:lang w:val="sr-Latn-RS"/>
+        </w:rPr>
+        <w:t>Run</w:t>
+      </w:r>
+      <w:r>
+        <w:rPr>
+          <w:rFonts w:cstheme="minorHAnsi"/>
+          <w:sz w:val="24"/>
+          <w:szCs w:val="24"/>
+          <w:lang w:val="sr-Latn-RS"/>
+        </w:rPr>
+        <w:t xml:space="preserve"> iz </w:t>
+      </w:r>
+      <w:r>
+        <w:rPr>
+          <w:rFonts w:cstheme="minorHAnsi"/>
+          <w:sz w:val="24"/>
+          <w:szCs w:val="24"/>
+          <w:lang w:val="sr-Latn-RS"/>
+        </w:rPr>
+        <w:t>mj-runtime-1.1.jar</w:t>
+      </w:r>
+      <w:r>
+        <w:rPr>
+          <w:rFonts w:cstheme="minorHAnsi"/>
+          <w:lang w:val="sr-Latn-RS"/>
+        </w:rPr>
+        <w:t xml:space="preserve"> </w:t>
+      </w:r>
+      <w:r>
+        <w:rPr>
+          <w:rFonts w:cstheme="minorHAnsi"/>
+          <w:lang w:val="sr-Latn-RS"/>
+        </w:rPr>
+        <w:t>sa argument</w:t>
+      </w:r>
+      <w:r>
+        <w:rPr>
+          <w:rFonts w:cstheme="minorHAnsi"/>
+          <w:lang w:val="sr-Latn-RS"/>
+        </w:rPr>
+        <w:t>om</w:t>
+      </w:r>
+      <w:r>
+        <w:rPr>
+          <w:rFonts w:cstheme="minorHAnsi"/>
+          <w:lang w:val="sr-Latn-RS"/>
+        </w:rPr>
+        <w:t xml:space="preserve"> </w:t>
+      </w:r>
+      <w:r>
+        <w:rPr>
+          <w:rStyle w:val="QuoteChar"/>
+          <w:rFonts w:cstheme="minorHAnsi"/>
+          <w:lang w:val="sr-Latn-RS"/>
+        </w:rPr>
+        <w:t>test/</w:t>
+      </w:r>
+      <w:r>
+        <w:rPr>
+          <w:rStyle w:val="QuoteChar"/>
+          <w:rFonts w:cstheme="minorHAnsi"/>
+          <w:lang w:val="sr-Latn-RS"/>
+        </w:rPr>
+        <w:t xml:space="preserve"> </w:t>
+      </w:r>
+      <w:r>
+        <w:rPr>
+          <w:rStyle w:val="QuoteChar"/>
+          <w:rFonts w:cstheme="minorHAnsi"/>
+          <w:lang w:val="sr-Latn-RS"/>
+        </w:rPr>
+        <w:t>test301</w:t>
+      </w:r>
+      <w:r>
+        <w:rPr>
+          <w:rStyle w:val="QuoteChar"/>
+          <w:rFonts w:cstheme="minorHAnsi"/>
+          <w:lang w:val="sr-Latn-RS"/>
+        </w:rPr>
+        <w:t>.obj</w:t>
+      </w:r>
+      <w:r>
+        <w:rPr>
+          <w:rStyle w:val="QuoteChar"/>
+          <w:rFonts w:cstheme="minorHAnsi"/>
+          <w:lang w:val="sr-Latn-RS"/>
+        </w:rPr>
+        <w:t xml:space="preserve">  </w:t>
+      </w:r>
+      <w:r>
+        <w:rPr>
+          <w:rFonts w:cstheme="minorHAnsi"/>
+          <w:sz w:val="24"/>
+          <w:szCs w:val="24"/>
+          <w:lang w:val="sr-Latn-RS"/>
+        </w:rPr>
+        <w:t xml:space="preserve">i opciono </w:t>
+      </w:r>
+      <w:r>
+        <w:rPr>
+          <w:rFonts w:cstheme="minorHAnsi"/>
+          <w:sz w:val="24"/>
+          <w:szCs w:val="24"/>
+          <w:lang w:val="sr-Latn-RS"/>
+        </w:rPr>
+        <w:br/>
+      </w:r>
+      <w:r>
+        <w:rPr>
+          <w:rStyle w:val="QuoteChar"/>
+          <w:rFonts w:cstheme="minorHAnsi"/>
+          <w:lang w:val="sr-Latn-RS"/>
+        </w:rPr>
+        <w:t>-debug</w:t>
+      </w:r>
+      <w:r>
+        <w:rPr>
+          <w:rFonts w:cstheme="minorHAnsi"/>
+          <w:sz w:val="24"/>
+          <w:szCs w:val="24"/>
+          <w:lang w:val="sr-Latn-RS"/>
+        </w:rPr>
+        <w:t xml:space="preserve"> u slucaju da hocemo da debagujemo program</w:t>
       </w:r>
       <w:bookmarkStart w:id="0" w:name="_GoBack"/>
       <w:bookmarkEnd w:id="0"/>
@@ -1473,7 +1930,7 @@
 </file>
 
 <file path=word/numbering.xml><?xml version="1.0" encoding="utf-8"?>
-<w:numbering xmlns:wpc="http://schemas.microsoft.com/office/word/2010/wordprocessingCanvas" xmlns:cx="http://schemas.microsoft.com/office/drawing/2014/chartex" xmlns:mc="http://schemas.openxmlformats.org/markup-compatibility/2006" xmlns:o="urn:schemas-microsoft-com:office:office" xmlns:r="http://schemas.openxmlformats.org/officeDocument/2006/relationships" xmlns:m="http://schemas.openxmlformats.org/officeDocument/2006/math" xmlns:v="urn:schemas-microsoft-com:vml" xmlns:wp14="http://schemas.microsoft.com/office/word/2010/wordprocessingDrawing" xmlns:wp="http://schemas.openxmlformats.org/drawingml/2006/wordprocessingDrawing" xmlns:w10="urn:schemas-microsoft-com:office:word" xmlns:w="http://schemas.openxmlformats.org/wordprocessingml/2006/main" xmlns:w14="http://schemas.microsoft.com/office/word/2010/wordml" xmlns:w15="http://schemas.microsoft.com/office/word/2012/wordml" xmlns:w16se="http://schemas.microsoft.com/office/word/2015/wordml/symex" xmlns:wpg="http://schemas.microsoft.com/office/word/2010/wordprocessingGroup" xmlns:wpi="http://schemas.microsoft.com/office/word/2010/wordprocessingInk" xmlns:wne="http://schemas.microsoft.com/office/word/2006/wordml" xmlns:wps="http://schemas.microsoft.com/office/word/2010/wordprocessingShape" mc:Ignorable="w14 w15 w16se wp14">
+<w:numbering xmlns:wpc="http://schemas.microsoft.com/office/word/2010/wordprocessingCanvas" xmlns:cx="http://schemas.microsoft.com/office/drawing/2014/chartex" xmlns:cx1="http://schemas.microsoft.com/office/drawing/2015/9/8/chartex" xmlns:cx2="http://schemas.microsoft.com/office/drawing/2015/10/21/chartex" xmlns:cx3="http://schemas.microsoft.com/office/drawing/2016/5/9/chartex" xmlns:cx4="http://schemas.microsoft.com/office/drawing/2016/5/10/chartex" xmlns:cx5="http://schemas.microsoft.com/office/drawing/2016/5/11/chartex" xmlns:cx6="http://schemas.microsoft.com/office/drawing/2016/5/12/chartex" xmlns:cx7="http://schemas.microsoft.com/office/drawing/2016/5/13/chartex" xmlns:cx8="http://schemas.microsoft.com/office/drawing/2016/5/14/chartex" xmlns:mc="http://schemas.openxmlformats.org/markup-compatibility/2006" xmlns:aink="http://schemas.microsoft.com/office/drawing/2016/ink" xmlns:am3d="http://schemas.microsoft.com/office/drawing/2017/model3d" xmlns:o="urn:schemas-microsoft-com:office:office" xmlns:r="http://schemas.openxmlformats.org/officeDocument/2006/relationships" xmlns:m="http://schemas.openxmlformats.org/officeDocument/2006/math" xmlns:v="urn:schemas-microsoft-com:vml" xmlns:wp14="http://schemas.microsoft.com/office/word/2010/wordprocessingDrawing" xmlns:wp="http://schemas.openxmlformats.org/drawingml/2006/wordprocessingDrawing" xmlns:w10="urn:schemas-microsoft-com:office:word" xmlns:w="http://schemas.openxmlformats.org/wordprocessingml/2006/main" xmlns:w14="http://schemas.microsoft.com/office/word/2010/wordml" xmlns:w15="http://schemas.microsoft.com/office/word/2012/wordml" xmlns:w16cid="http://schemas.microsoft.com/office/word/2016/wordml/cid" xmlns:w16se="http://schemas.microsoft.com/office/word/2015/wordml/symex" xmlns:wpg="http://schemas.microsoft.com/office/word/2010/wordprocessingGroup" xmlns:wpi="http://schemas.microsoft.com/office/word/2010/wordprocessingInk" xmlns:wne="http://schemas.microsoft.com/office/word/2006/wordml" xmlns:wps="http://schemas.microsoft.com/office/word/2010/wordprocessingShape" mc:Ignorable="w14 w15 w16se w16cid wp14">
   <w:abstractNum w:abstractNumId="0" w15:restartNumberingAfterBreak="0">
     <w:nsid w:val="1A655C41"/>
     <w:multiLevelType w:val="hybridMultilevel"/>
@@ -1588,6 +2045,98 @@
     </w:lvl>
   </w:abstractNum>
   <w:abstractNum w:abstractNumId="1" w15:restartNumberingAfterBreak="0">
+    <w:nsid w:val="230F25E6"/>
+    <w:multiLevelType w:val="hybridMultilevel"/>
+    <w:tmpl w:val="5A6C580A"/>
+    <w:lvl w:ilvl="0" w:tplc="0409000F">
+      <w:start w:val="1"/>
+      <w:numFmt w:val="decimal"/>
+      <w:lvlText w:val="%1."/>
+      <w:lvlJc w:val="left"/>
+      <w:pPr>
+        <w:ind w:left="720" w:hanging="360"/>
+      </w:pPr>
+      <w:rPr>
+        <w:rFonts w:hint="default"/>
+        <w:i w:val="0"/>
+        <w:iCs w:val="0"/>
+        <w:color w:val="auto"/>
+      </w:rPr>
+    </w:lvl>
+    <w:lvl w:ilvl="1" w:tplc="04090019">
+      <w:start w:val="1"/>
+      <w:numFmt w:val="lowerLetter"/>
+      <w:lvlText w:val="%2."/>
+      <w:lvlJc w:val="left"/>
+      <w:pPr>
+        <w:ind w:left="1440" w:hanging="360"/>
+      </w:pPr>
+    </w:lvl>
+    <w:lvl w:ilvl="2" w:tplc="0409001B">
+      <w:start w:val="1"/>
+      <w:numFmt w:val="lowerRoman"/>
+      <w:lvlText w:val="%3."/>
+      <w:lvlJc w:val="right"/>
+      <w:pPr>
+        <w:ind w:left="2160" w:hanging="180"/>
+      </w:pPr>
+    </w:lvl>
+    <w:lvl w:ilvl="3" w:tplc="0409000F">
+      <w:start w:val="1"/>
+      <w:numFmt w:val="decimal"/>
+      <w:lvlText w:val="%4."/>
+      <w:lvlJc w:val="left"/>
+      <w:pPr>
+        <w:ind w:left="2880" w:hanging="360"/>
+      </w:pPr>
+    </w:lvl>
+    <w:lvl w:ilvl="4" w:tplc="04090019">
+      <w:start w:val="1"/>
+      <w:numFmt w:val="lowerLetter"/>
+      <w:lvlText w:val="%5."/>
+      <w:lvlJc w:val="left"/>
+      <w:pPr>
+        <w:ind w:left="3600" w:hanging="360"/>
+      </w:pPr>
+    </w:lvl>
+    <w:lvl w:ilvl="5" w:tplc="0409001B">
+      <w:start w:val="1"/>
+      <w:numFmt w:val="lowerRoman"/>
+      <w:lvlText w:val="%6."/>
+      <w:lvlJc w:val="right"/>
+      <w:pPr>
+        <w:ind w:left="4320" w:hanging="180"/>
+      </w:pPr>
+    </w:lvl>
+    <w:lvl w:ilvl="6" w:tplc="0409000F">
+      <w:start w:val="1"/>
+      <w:numFmt w:val="decimal"/>
+      <w:lvlText w:val="%7."/>
+      <w:lvlJc w:val="left"/>
+      <w:pPr>
+        <w:ind w:left="5040" w:hanging="360"/>
+      </w:pPr>
+    </w:lvl>
+    <w:lvl w:ilvl="7" w:tplc="04090019">
+      <w:start w:val="1"/>
+      <w:numFmt w:val="lowerLetter"/>
+      <w:lvlText w:val="%8."/>
+      <w:lvlJc w:val="left"/>
+      <w:pPr>
+        <w:ind w:left="5760" w:hanging="360"/>
+      </w:pPr>
+    </w:lvl>
+    <w:lvl w:ilvl="8" w:tplc="0409001B">
+      <w:start w:val="1"/>
+      <w:numFmt w:val="lowerRoman"/>
+      <w:lvlText w:val="%9."/>
+      <w:lvlJc w:val="right"/>
+      <w:pPr>
+        <w:ind w:left="6480" w:hanging="180"/>
+      </w:pPr>
+    </w:lvl>
+  </w:abstractNum>
+  <w:abstractNum w:abstractNumId="2" w15:restartNumberingAfterBreak="0">
     <w:nsid w:val="3EA908D1"/>
     <w:multiLevelType w:val="hybridMultilevel"/>
     <w:tmpl w:val="B05C6E56"/>
@@ -1673,7 +2222,7 @@
       </w:pPr>
     </w:lvl>
   </w:abstractNum>
-  <w:abstractNum w:abstractNumId="2" w15:restartNumberingAfterBreak="0">
+  <w:abstractNum w:abstractNumId="3" w15:restartNumberingAfterBreak="0">
     <w:nsid w:val="42922F74"/>
     <w:multiLevelType w:val="hybridMultilevel"/>
     <w:tmpl w:val="777429C2"/>
@@ -1786,7 +2335,7 @@
       </w:rPr>
     </w:lvl>
   </w:abstractNum>
-  <w:abstractNum w:abstractNumId="3" w15:restartNumberingAfterBreak="0">
+  <w:abstractNum w:abstractNumId="4" w15:restartNumberingAfterBreak="0">
     <w:nsid w:val="632E2E27"/>
     <w:multiLevelType w:val="hybridMultilevel"/>
     <w:tmpl w:val="85E62C0A"/>
@@ -1899,23 +2448,245 @@
       </w:rPr>
     </w:lvl>
   </w:abstractNum>
+  <w:abstractNum w:abstractNumId="5" w15:restartNumberingAfterBreak="0">
+    <w:nsid w:val="643D4827"/>
+    <w:multiLevelType w:val="hybridMultilevel"/>
+    <w:tmpl w:val="9B72E18E"/>
+    <w:lvl w:ilvl="0" w:tplc="04090001">
+      <w:start w:val="1"/>
+      <w:numFmt w:val="bullet"/>
+      <w:lvlText w:val=""/>
+      <w:lvlJc w:val="left"/>
+      <w:pPr>
+        <w:ind w:left="720" w:hanging="360"/>
+      </w:pPr>
+      <w:rPr>
+        <w:rFonts w:ascii="Symbol" w:hAnsi="Symbol" w:hint="default"/>
+        <w:i w:val="0"/>
+        <w:iCs w:val="0"/>
+        <w:color w:val="auto"/>
+      </w:rPr>
+    </w:lvl>
+    <w:lvl w:ilvl="1" w:tplc="04090019">
+      <w:start w:val="1"/>
+      <w:numFmt w:val="lowerLetter"/>
+      <w:lvlText w:val="%2."/>
+      <w:lvlJc w:val="left"/>
+      <w:pPr>
+        <w:ind w:left="1440" w:hanging="360"/>
+      </w:pPr>
+    </w:lvl>
+    <w:lvl w:ilvl="2" w:tplc="0409001B">
+      <w:start w:val="1"/>
+      <w:numFmt w:val="lowerRoman"/>
+      <w:lvlText w:val="%3."/>
+      <w:lvlJc w:val="right"/>
+      <w:pPr>
+        <w:ind w:left="2160" w:hanging="180"/>
+      </w:pPr>
+    </w:lvl>
+    <w:lvl w:ilvl="3" w:tplc="0409000F">
+      <w:start w:val="1"/>
+      <w:numFmt w:val="decimal"/>
+      <w:lvlText w:val="%4."/>
+      <w:lvlJc w:val="left"/>
+      <w:pPr>
+        <w:ind w:left="2880" w:hanging="360"/>
+      </w:pPr>
+    </w:lvl>
+    <w:lvl w:ilvl="4" w:tplc="04090019">
+      <w:start w:val="1"/>
+      <w:numFmt w:val="lowerLetter"/>
+      <w:lvlText w:val="%5."/>
+      <w:lvlJc w:val="left"/>
+      <w:pPr>
+        <w:ind w:left="3600" w:hanging="360"/>
+      </w:pPr>
+    </w:lvl>
+    <w:lvl w:ilvl="5" w:tplc="0409001B">
+      <w:start w:val="1"/>
+      <w:numFmt w:val="lowerRoman"/>
+      <w:lvlText w:val="%6."/>
+      <w:lvlJc w:val="right"/>
+      <w:pPr>
+        <w:ind w:left="4320" w:hanging="180"/>
+      </w:pPr>
+    </w:lvl>
+    <w:lvl w:ilvl="6" w:tplc="0409000F">
+      <w:start w:val="1"/>
+      <w:numFmt w:val="decimal"/>
+      <w:lvlText w:val="%7."/>
+      <w:lvlJc w:val="left"/>
+      <w:pPr>
+        <w:ind w:left="5040" w:hanging="360"/>
+      </w:pPr>
+    </w:lvl>
+    <w:lvl w:ilvl="7" w:tplc="04090019">
+      <w:start w:val="1"/>
+      <w:numFmt w:val="lowerLetter"/>
+      <w:lvlText w:val="%8."/>
+      <w:lvlJc w:val="left"/>
+      <w:pPr>
+        <w:ind w:left="5760" w:hanging="360"/>
+      </w:pPr>
+    </w:lvl>
+    <w:lvl w:ilvl="8" w:tplc="0409001B">
+      <w:start w:val="1"/>
+      <w:numFmt w:val="lowerRoman"/>
+      <w:lvlText w:val="%9."/>
+      <w:lvlJc w:val="right"/>
+      <w:pPr>
+        <w:ind w:left="6480" w:hanging="180"/>
+      </w:pPr>
+    </w:lvl>
+  </w:abstractNum>
+  <w:abstractNum w:abstractNumId="6" w15:restartNumberingAfterBreak="0">
+    <w:nsid w:val="76DC361F"/>
+    <w:multiLevelType w:val="hybridMultilevel"/>
+    <w:tmpl w:val="64AEE0D2"/>
+    <w:lvl w:ilvl="0" w:tplc="7E60C042">
+      <w:start w:val="1"/>
+      <w:numFmt w:val="decimal"/>
+      <w:lvlText w:val="%1."/>
+      <w:lvlJc w:val="left"/>
+      <w:pPr>
+        <w:ind w:left="720" w:hanging="360"/>
+      </w:pPr>
+      <w:rPr>
+        <w:i w:val="0"/>
+        <w:iCs w:val="0"/>
+        <w:color w:val="auto"/>
+      </w:rPr>
+    </w:lvl>
+    <w:lvl w:ilvl="1" w:tplc="04090019">
+      <w:start w:val="1"/>
+      <w:numFmt w:val="lowerLetter"/>
+      <w:lvlText w:val="%2."/>
+      <w:lvlJc w:val="left"/>
+      <w:pPr>
+        <w:ind w:left="1440" w:hanging="360"/>
+      </w:pPr>
+    </w:lvl>
+    <w:lvl w:ilvl="2" w:tplc="0409001B">
+      <w:start w:val="1"/>
+      <w:numFmt w:val="lowerRoman"/>
+      <w:lvlText w:val="%3."/>
+      <w:lvlJc w:val="right"/>
+      <w:pPr>
+        <w:ind w:left="2160" w:hanging="180"/>
+      </w:pPr>
+    </w:lvl>
+    <w:lvl w:ilvl="3" w:tplc="0409000F">
+      <w:start w:val="1"/>
+      <w:numFmt w:val="decimal"/>
+      <w:lvlText w:val="%4."/>
+      <w:lvlJc w:val="left"/>
+      <w:pPr>
+        <w:ind w:left="2880" w:hanging="360"/>
+      </w:pPr>
+    </w:lvl>
+    <w:lvl w:ilvl="4" w:tplc="04090019">
+      <w:start w:val="1"/>
+      <w:numFmt w:val="lowerLetter"/>
+      <w:lvlText w:val="%5."/>
+      <w:lvlJc w:val="left"/>
+      <w:pPr>
+        <w:ind w:left="3600" w:hanging="360"/>
+      </w:pPr>
+    </w:lvl>
+    <w:lvl w:ilvl="5" w:tplc="0409001B">
+      <w:start w:val="1"/>
+      <w:numFmt w:val="lowerRoman"/>
+      <w:lvlText w:val="%6."/>
+      <w:lvlJc w:val="right"/>
+      <w:pPr>
+        <w:ind w:left="4320" w:hanging="180"/>
+      </w:pPr>
+    </w:lvl>
+    <w:lvl w:ilvl="6" w:tplc="0409000F">
+      <w:start w:val="1"/>
+      <w:numFmt w:val="decimal"/>
+      <w:lvlText w:val="%7."/>
+      <w:lvlJc w:val="left"/>
+      <w:pPr>
+        <w:ind w:left="5040" w:hanging="360"/>
+      </w:pPr>
+    </w:lvl>
+    <w:lvl w:ilvl="7" w:tplc="04090019">
+      <w:start w:val="1"/>
+      <w:numFmt w:val="lowerLetter"/>
+      <w:lvlText w:val="%8."/>
+      <w:lvlJc w:val="left"/>
+      <w:pPr>
+        <w:ind w:left="5760" w:hanging="360"/>
+      </w:pPr>
+    </w:lvl>
+    <w:lvl w:ilvl="8" w:tplc="0409001B">
+      <w:start w:val="1"/>
+      <w:numFmt w:val="lowerRoman"/>
+      <w:lvlText w:val="%9."/>
+      <w:lvlJc w:val="right"/>
+      <w:pPr>
+        <w:ind w:left="6480" w:hanging="180"/>
+      </w:pPr>
+    </w:lvl>
+  </w:abstractNum>
   <w:num w:numId="1">
-    <w:abstractNumId w:val="3"/>
+    <w:abstractNumId w:val="4"/>
   </w:num>
   <w:num w:numId="2">
-    <w:abstractNumId w:val="1"/>
+    <w:abstractNumId w:val="2"/>
   </w:num>
   <w:num w:numId="3">
     <w:abstractNumId w:val="0"/>
   </w:num>
   <w:num w:numId="4">
-    <w:abstractNumId w:val="2"/>
+    <w:abstractNumId w:val="3"/>
+  </w:num>
+  <w:num w:numId="5">
+    <w:abstractNumId w:val="6"/>
+    <w:lvlOverride w:ilvl="0">
+      <w:startOverride w:val="1"/>
+    </w:lvlOverride>
+    <w:lvlOverride w:ilvl="1">
+      <w:startOverride w:val="1"/>
+    </w:lvlOverride>
+    <w:lvlOverride w:ilvl="2">
+      <w:startOverride w:val="1"/>
+    </w:lvlOverride>
+    <w:lvlOverride w:ilvl="3">
+      <w:startOverride w:val="1"/>
+    </w:lvlOverride>
+    <w:lvlOverride w:ilvl="4">
+      <w:startOverride w:val="1"/>
+    </w:lvlOverride>
+    <w:lvlOverride w:ilvl="5">
+      <w:startOverride w:val="1"/>
+    </w:lvlOverride>
+    <w:lvlOverride w:ilvl="6">
+      <w:startOverride w:val="1"/>
+    </w:lvlOverride>
+    <w:lvlOverride w:ilvl="7">
+      <w:startOverride w:val="1"/>
+    </w:lvlOverride>
+    <w:lvlOverride w:ilvl="8">
+      <w:startOverride w:val="1"/>
+    </w:lvlOverride>
+  </w:num>
+  <w:num w:numId="6">
+    <w:abstractNumId w:val="6"/>
+  </w:num>
+  <w:num w:numId="7">
+    <w:abstractNumId w:val="5"/>
+  </w:num>
+  <w:num w:numId="8">
+    <w:abstractNumId w:val="1"/>
   </w:num>
 </w:numbering>
 </file>
 
 <file path=word/styles.xml><?xml version="1.0" encoding="utf-8"?>
-<w:styles xmlns:mc="http://schemas.openxmlformats.org/markup-compatibility/2006" xmlns:r="http://schemas.openxmlformats.org/officeDocument/2006/relationships" xmlns:w="http://schemas.openxmlformats.org/wordprocessingml/2006/main" xmlns:w14="http://schemas.microsoft.com/office/word/2010/wordml" xmlns:w15="http://schemas.microsoft.com/office/word/2012/wordml" xmlns:w16se="http://schemas.microsoft.com/office/word/2015/wordml/symex" mc:Ignorable="w14 w15 w16se">
+<w:styles xmlns:mc="http://schemas.openxmlformats.org/markup-compatibility/2006" xmlns:r="http://schemas.openxmlformats.org/officeDocument/2006/relationships" xmlns:w="http://schemas.openxmlformats.org/wordprocessingml/2006/main" xmlns:w14="http://schemas.microsoft.com/office/word/2010/wordml" xmlns:w15="http://schemas.microsoft.com/office/word/2012/wordml" xmlns:w16cid="http://schemas.microsoft.com/office/word/2016/wordml/cid" xmlns:w16se="http://schemas.microsoft.com/office/word/2015/wordml/symex" mc:Ignorable="w14 w15 w16se w16cid">
   <w:docDefaults>
     <w:rPrDefault>
       <w:rPr>
@@ -1931,7 +2702,7 @@
       </w:pPr>
     </w:pPrDefault>
   </w:docDefaults>
-  <w:latentStyles w:defLockedState="0" w:defUIPriority="99" w:defSemiHidden="0" w:defUnhideWhenUsed="0" w:defQFormat="0" w:count="371">
+  <w:latentStyles w:defLockedState="0" w:defUIPriority="99" w:defSemiHidden="0" w:defUnhideWhenUsed="0" w:defQFormat="0" w:count="376">
     <w:lsdException w:name="Normal" w:uiPriority="0" w:qFormat="1"/>
     <w:lsdException w:name="heading 1" w:uiPriority="9" w:qFormat="1"/>
     <w:lsdException w:name="heading 2" w:semiHidden="1" w:uiPriority="9" w:unhideWhenUsed="1" w:qFormat="1"/>
@@ -2303,6 +3074,11 @@
     <w:lsdException w:name="List Table 5 Dark Accent 6" w:uiPriority="50"/>
     <w:lsdException w:name="List Table 6 Colorful Accent 6" w:uiPriority="51"/>
     <w:lsdException w:name="List Table 7 Colorful Accent 6" w:uiPriority="52"/>
+    <w:lsdException w:name="Mention" w:semiHidden="1" w:unhideWhenUsed="1"/>
+    <w:lsdException w:name="Smart Hyperlink" w:semiHidden="1" w:unhideWhenUsed="1"/>
+    <w:lsdException w:name="Hashtag" w:semiHidden="1" w:unhideWhenUsed="1"/>
+    <w:lsdException w:name="Unresolved Mention" w:semiHidden="1" w:unhideWhenUsed="1"/>
+    <w:lsdException w:name="Smart Link" w:semiHidden="1" w:unhideWhenUsed="1"/>
   </w:latentStyles>
   <w:style w:type="paragraph" w:default="1" w:styleId="Normal">
     <w:name w:val="Normal"/>
@@ -2494,6 +3270,37 @@
       <w:ind w:left="720"/>
       <w:contextualSpacing/>
     </w:pPr>
+  </w:style>
+  <w:style w:type="paragraph" w:styleId="Quote">
+    <w:name w:val="Quote"/>
+    <w:basedOn w:val="Normal"/>
+    <w:next w:val="Normal"/>
+    <w:link w:val="QuoteChar"/>
+    <w:uiPriority w:val="29"/>
+    <w:qFormat/>
+    <w:rsid w:val="00AC2A04"/>
+    <w:pPr>
+      <w:spacing w:before="200" w:line="256" w:lineRule="auto"/>
+      <w:ind w:left="864" w:right="864"/>
+      <w:jc w:val="center"/>
+    </w:pPr>
+    <w:rPr>
+      <w:i/>
+      <w:iCs/>
+      <w:color w:val="404040" w:themeColor="text1" w:themeTint="BF"/>
+    </w:rPr>
+  </w:style>
+  <w:style w:type="character" w:customStyle="1" w:styleId="QuoteChar">
+    <w:name w:val="Quote Char"/>
+    <w:basedOn w:val="DefaultParagraphFont"/>
+    <w:link w:val="Quote"/>
+    <w:uiPriority w:val="29"/>
+    <w:rsid w:val="00AC2A04"/>
+    <w:rPr>
+      <w:i/>
+      <w:iCs/>
+      <w:color w:val="404040" w:themeColor="text1" w:themeTint="BF"/>
+    </w:rPr>
   </w:style>
 </w:styles>
 </file>

</xml_diff>